<commit_message>
07052019.R and some updates
</commit_message>
<xml_diff>
--- a/Notes.docx
+++ b/Notes.docx
@@ -4,6 +4,7 @@
   <w:body>
     <w:p>
       <w:pPr>
+        <w:spacing w:line="360" w:lineRule="auto"/>
         <w:rPr>
           <w:b/>
           <w:sz w:val="36"/>
@@ -26,6 +27,7 @@
           <w:ilvl w:val="0"/>
           <w:numId w:val="1"/>
         </w:numPr>
+        <w:spacing w:line="360" w:lineRule="auto"/>
         <w:rPr>
           <w:szCs w:val="24"/>
         </w:rPr>
@@ -44,6 +46,7 @@
           <w:ilvl w:val="0"/>
           <w:numId w:val="1"/>
         </w:numPr>
+        <w:spacing w:line="360" w:lineRule="auto"/>
         <w:rPr>
           <w:szCs w:val="24"/>
         </w:rPr>
@@ -68,6 +71,7 @@
           <w:ilvl w:val="0"/>
           <w:numId w:val="1"/>
         </w:numPr>
+        <w:spacing w:line="360" w:lineRule="auto"/>
         <w:rPr>
           <w:szCs w:val="24"/>
         </w:rPr>
@@ -93,18 +97,12 @@
     </w:p>
     <w:p>
       <w:pPr>
-        <w:rPr>
-          <w:szCs w:val="24"/>
-        </w:rPr>
-      </w:pPr>
-    </w:p>
-    <w:p>
-      <w:pPr>
-        <w:pStyle w:val="ListParagraph"/>
-        <w:numPr>
-          <w:ilvl w:val="0"/>
-          <w:numId w:val="1"/>
-        </w:numPr>
+        <w:pStyle w:val="ListParagraph"/>
+        <w:numPr>
+          <w:ilvl w:val="0"/>
+          <w:numId w:val="1"/>
+        </w:numPr>
+        <w:spacing w:line="360" w:lineRule="auto"/>
         <w:rPr>
           <w:szCs w:val="24"/>
         </w:rPr>
@@ -141,6 +139,7 @@
           <w:ilvl w:val="0"/>
           <w:numId w:val="1"/>
         </w:numPr>
+        <w:spacing w:line="360" w:lineRule="auto"/>
         <w:rPr>
           <w:szCs w:val="24"/>
         </w:rPr>
@@ -159,6 +158,7 @@
           <w:ilvl w:val="0"/>
           <w:numId w:val="1"/>
         </w:numPr>
+        <w:spacing w:line="360" w:lineRule="auto"/>
         <w:rPr>
           <w:szCs w:val="24"/>
         </w:rPr>
@@ -172,18 +172,12 @@
     </w:p>
     <w:p>
       <w:pPr>
-        <w:rPr>
-          <w:szCs w:val="24"/>
-        </w:rPr>
-      </w:pPr>
-    </w:p>
-    <w:p>
-      <w:pPr>
-        <w:pStyle w:val="ListParagraph"/>
-        <w:numPr>
-          <w:ilvl w:val="0"/>
-          <w:numId w:val="1"/>
-        </w:numPr>
+        <w:pStyle w:val="ListParagraph"/>
+        <w:numPr>
+          <w:ilvl w:val="0"/>
+          <w:numId w:val="1"/>
+        </w:numPr>
+        <w:spacing w:line="360" w:lineRule="auto"/>
         <w:rPr>
           <w:szCs w:val="24"/>
         </w:rPr>
@@ -248,14 +242,21 @@
         </w:rPr>
         <w:t>response a guess</w:t>
       </w:r>
-    </w:p>
-    <w:p>
-      <w:pPr>
-        <w:pStyle w:val="ListParagraph"/>
-        <w:numPr>
-          <w:ilvl w:val="0"/>
-          <w:numId w:val="1"/>
-        </w:numPr>
+      <w:r>
+        <w:rPr>
+          <w:szCs w:val="24"/>
+        </w:rPr>
+        <w:t>.</w:t>
+      </w:r>
+    </w:p>
+    <w:p>
+      <w:pPr>
+        <w:pStyle w:val="ListParagraph"/>
+        <w:numPr>
+          <w:ilvl w:val="0"/>
+          <w:numId w:val="1"/>
+        </w:numPr>
+        <w:spacing w:line="360" w:lineRule="auto"/>
         <w:rPr>
           <w:szCs w:val="24"/>
         </w:rPr>
@@ -293,13 +294,7 @@
     </w:p>
     <w:p>
       <w:pPr>
-        <w:rPr>
-          <w:szCs w:val="24"/>
-        </w:rPr>
-      </w:pPr>
-    </w:p>
-    <w:p>
-      <w:pPr>
+        <w:spacing w:line="360" w:lineRule="auto"/>
         <w:rPr>
           <w:b/>
           <w:sz w:val="36"/>
@@ -322,6 +317,7 @@
           <w:ilvl w:val="0"/>
           <w:numId w:val="1"/>
         </w:numPr>
+        <w:spacing w:line="360" w:lineRule="auto"/>
         <w:rPr>
           <w:szCs w:val="24"/>
         </w:rPr>
@@ -341,18 +337,31 @@
     </w:p>
     <w:p>
       <w:pPr>
-        <w:rPr>
-          <w:szCs w:val="24"/>
-        </w:rPr>
-      </w:pPr>
-    </w:p>
-    <w:p>
-      <w:pPr>
-        <w:pStyle w:val="ListParagraph"/>
-        <w:numPr>
-          <w:ilvl w:val="0"/>
-          <w:numId w:val="1"/>
-        </w:numPr>
+        <w:pStyle w:val="ListParagraph"/>
+        <w:numPr>
+          <w:ilvl w:val="0"/>
+          <w:numId w:val="1"/>
+        </w:numPr>
+        <w:spacing w:line="360" w:lineRule="auto"/>
+        <w:rPr>
+          <w:szCs w:val="24"/>
+        </w:rPr>
+      </w:pPr>
+      <w:r>
+        <w:rPr>
+          <w:szCs w:val="24"/>
+        </w:rPr>
+        <w:t>A 30-minute practice session</w:t>
+      </w:r>
+    </w:p>
+    <w:p>
+      <w:pPr>
+        <w:pStyle w:val="ListParagraph"/>
+        <w:numPr>
+          <w:ilvl w:val="0"/>
+          <w:numId w:val="1"/>
+        </w:numPr>
+        <w:spacing w:line="360" w:lineRule="auto"/>
         <w:rPr>
           <w:szCs w:val="24"/>
         </w:rPr>
@@ -396,14 +405,7 @@
     </w:p>
     <w:p>
       <w:pPr>
-        <w:pStyle w:val="ListParagraph"/>
-        <w:rPr>
-          <w:szCs w:val="24"/>
-        </w:rPr>
-      </w:pPr>
-    </w:p>
-    <w:p>
-      <w:pPr>
+        <w:spacing w:line="360" w:lineRule="auto"/>
         <w:rPr>
           <w:b/>
           <w:sz w:val="36"/>
@@ -426,6 +428,7 @@
           <w:ilvl w:val="0"/>
           <w:numId w:val="3"/>
         </w:numPr>
+        <w:spacing w:line="360" w:lineRule="auto"/>
         <w:rPr>
           <w:b/>
           <w:sz w:val="28"/>
@@ -448,6 +451,7 @@
           <w:ilvl w:val="0"/>
           <w:numId w:val="1"/>
         </w:numPr>
+        <w:spacing w:line="360" w:lineRule="auto"/>
       </w:pPr>
       <w:r>
         <w:t>Five native speakers of English</w:t>
@@ -460,6 +464,7 @@
           <w:ilvl w:val="0"/>
           <w:numId w:val="1"/>
         </w:numPr>
+        <w:spacing w:line="360" w:lineRule="auto"/>
       </w:pPr>
       <w:r>
         <w:t xml:space="preserve">1-hour training, two 3-hour experimental sessions, one session </w:t>
@@ -481,15 +486,7 @@
           <w:ilvl w:val="0"/>
           <w:numId w:val="1"/>
         </w:numPr>
-      </w:pPr>
-    </w:p>
-    <w:p>
-      <w:pPr>
-        <w:pStyle w:val="ListParagraph"/>
-        <w:numPr>
-          <w:ilvl w:val="0"/>
-          <w:numId w:val="1"/>
-        </w:numPr>
+        <w:spacing w:line="360" w:lineRule="auto"/>
       </w:pPr>
       <w:r>
         <w:t>Four experimental lists of 96 sentences, a total of 384 items, one list for each SAT session</w:t>
@@ -502,42 +499,25 @@
           <w:ilvl w:val="0"/>
           <w:numId w:val="1"/>
         </w:numPr>
-      </w:pPr>
-      <w:r>
-        <w:t>A sequence of 15 tones (100 ms, 1000 Hz,</w:t>
-      </w:r>
-      <w:r>
-        <w:t xml:space="preserve"> </w:t>
-      </w:r>
-      <w:r>
-        <w:t>every 350 ms) was spliced into the sentence recording, beginning</w:t>
-      </w:r>
-      <w:r>
-        <w:t xml:space="preserve"> </w:t>
-      </w:r>
-      <w:r>
-        <w:t>200 ms prior to the onset of the sentence-final critical word.</w:t>
-      </w:r>
-    </w:p>
-    <w:p>
-      <w:pPr>
-        <w:pStyle w:val="ListParagraph"/>
-        <w:numPr>
-          <w:ilvl w:val="0"/>
-          <w:numId w:val="1"/>
-        </w:numPr>
-      </w:pPr>
-      <w:r>
-        <w:t>The tones were presented simultaneously with and following the</w:t>
-      </w:r>
-      <w:r>
-        <w:t xml:space="preserve"> </w:t>
-      </w:r>
-      <w:r>
-        <w:t>critical word, forming a 5000 ms response period.</w:t>
-      </w:r>
-    </w:p>
-    <w:p/>
+        <w:spacing w:line="360" w:lineRule="auto"/>
+      </w:pPr>
+      <w:r>
+        <w:t>A sequence of 15 tones (100 ms, 1000 Hz, every 350 ms) was spliced into the sentence recording, beginning 200 ms prior to the onset of the sentence-final critical word.</w:t>
+      </w:r>
+    </w:p>
+    <w:p>
+      <w:pPr>
+        <w:pStyle w:val="ListParagraph"/>
+        <w:numPr>
+          <w:ilvl w:val="0"/>
+          <w:numId w:val="1"/>
+        </w:numPr>
+        <w:spacing w:line="360" w:lineRule="auto"/>
+      </w:pPr>
+      <w:r>
+        <w:t>The tones were presented simultaneously with and following the critical word, forming a 5000 ms response period.</w:t>
+      </w:r>
+    </w:p>
     <w:p>
       <w:pPr>
         <w:pStyle w:val="ListParagraph"/>
@@ -545,6 +525,7 @@
           <w:ilvl w:val="0"/>
           <w:numId w:val="3"/>
         </w:numPr>
+        <w:spacing w:line="360" w:lineRule="auto"/>
         <w:rPr>
           <w:b/>
           <w:sz w:val="28"/>
@@ -567,6 +548,7 @@
           <w:ilvl w:val="0"/>
           <w:numId w:val="1"/>
         </w:numPr>
+        <w:spacing w:line="360" w:lineRule="auto"/>
       </w:pPr>
       <w:r>
         <w:t>Twenty-two native speakers of English</w:t>
@@ -579,8 +561,10 @@
           <w:ilvl w:val="0"/>
           <w:numId w:val="1"/>
         </w:numPr>
-      </w:pPr>
-      <w:r>
+        <w:spacing w:line="360" w:lineRule="auto"/>
+      </w:pPr>
+      <w:r>
+        <w:lastRenderedPageBreak/>
         <w:t xml:space="preserve">The rest </w:t>
       </w:r>
       <w:r>
@@ -588,9 +572,385 @@
       </w:r>
       <w:r>
         <w:t xml:space="preserve"> same as experiment 1</w:t>
+      </w:r>
+    </w:p>
+    <w:p>
+      <w:pPr>
+        <w:spacing w:line="360" w:lineRule="auto"/>
+        <w:rPr>
+          <w:b/>
+          <w:sz w:val="36"/>
+          <w:szCs w:val="36"/>
+        </w:rPr>
+      </w:pPr>
+      <w:r>
+        <w:rPr>
+          <w:b/>
+          <w:sz w:val="36"/>
+          <w:szCs w:val="36"/>
+        </w:rPr>
+        <w:t>Foraker, S., &amp; McElree, B. (2007)</w:t>
+      </w:r>
+    </w:p>
+    <w:p>
+      <w:pPr>
+        <w:pStyle w:val="ListParagraph"/>
+        <w:numPr>
+          <w:ilvl w:val="0"/>
+          <w:numId w:val="3"/>
+        </w:numPr>
+        <w:spacing w:line="360" w:lineRule="auto"/>
+        <w:rPr>
+          <w:b/>
+          <w:sz w:val="28"/>
+          <w:szCs w:val="28"/>
+        </w:rPr>
+      </w:pPr>
+      <w:r>
+        <w:rPr>
+          <w:b/>
+          <w:sz w:val="28"/>
+          <w:szCs w:val="28"/>
+        </w:rPr>
+        <w:t>Experiment 1</w:t>
+      </w:r>
+    </w:p>
+    <w:p>
+      <w:pPr>
+        <w:pStyle w:val="ListParagraph"/>
+        <w:numPr>
+          <w:ilvl w:val="0"/>
+          <w:numId w:val="1"/>
+        </w:numPr>
+        <w:spacing w:line="360" w:lineRule="auto"/>
+        <w:rPr>
+          <w:szCs w:val="24"/>
+        </w:rPr>
+      </w:pPr>
+      <w:r>
+        <w:rPr>
+          <w:szCs w:val="24"/>
+        </w:rPr>
+        <w:t>Twelve</w:t>
+      </w:r>
+      <w:r>
+        <w:rPr>
+          <w:szCs w:val="24"/>
+        </w:rPr>
+        <w:t xml:space="preserve"> native speakers of American English</w:t>
+      </w:r>
+    </w:p>
+    <w:p>
+      <w:pPr>
+        <w:pStyle w:val="ListParagraph"/>
+        <w:numPr>
+          <w:ilvl w:val="0"/>
+          <w:numId w:val="1"/>
+        </w:numPr>
+        <w:spacing w:line="360" w:lineRule="auto"/>
+        <w:ind w:left="714" w:hanging="357"/>
+        <w:rPr>
+          <w:szCs w:val="24"/>
+        </w:rPr>
+      </w:pPr>
+      <w:r>
+        <w:rPr>
+          <w:szCs w:val="24"/>
+        </w:rPr>
+        <w:t>A 1-hour practice session</w:t>
+      </w:r>
+      <w:r>
+        <w:rPr>
+          <w:szCs w:val="24"/>
+        </w:rPr>
+        <w:t>, three 1 h-10 min experimental sessions, two mandatory breaks</w:t>
+      </w:r>
+    </w:p>
+    <w:p>
+      <w:pPr>
+        <w:pStyle w:val="ListParagraph"/>
+        <w:numPr>
+          <w:ilvl w:val="0"/>
+          <w:numId w:val="1"/>
+        </w:numPr>
+        <w:spacing w:line="360" w:lineRule="auto"/>
+        <w:rPr>
+          <w:szCs w:val="24"/>
+        </w:rPr>
+      </w:pPr>
+      <w:r>
+        <w:rPr>
+          <w:szCs w:val="24"/>
+        </w:rPr>
+        <w:t>A</w:t>
+      </w:r>
+      <w:r>
+        <w:rPr>
+          <w:szCs w:val="24"/>
+        </w:rPr>
+        <w:t xml:space="preserve"> total of 156</w:t>
+      </w:r>
+      <w:r>
+        <w:rPr>
+          <w:szCs w:val="24"/>
+        </w:rPr>
+        <w:t xml:space="preserve"> </w:t>
+      </w:r>
+      <w:r>
+        <w:rPr>
+          <w:szCs w:val="24"/>
+        </w:rPr>
+        <w:t>items were developed for the four conditions and</w:t>
+      </w:r>
+      <w:r>
+        <w:rPr>
+          <w:szCs w:val="24"/>
+        </w:rPr>
+        <w:t xml:space="preserve"> </w:t>
+      </w:r>
+      <w:r>
+        <w:rPr>
+          <w:szCs w:val="24"/>
+        </w:rPr>
+        <w:t>two continuations, and the resulting 1248 stimuli were</w:t>
+      </w:r>
+      <w:r>
+        <w:rPr>
+          <w:szCs w:val="24"/>
+        </w:rPr>
+        <w:t xml:space="preserve"> </w:t>
+      </w:r>
+      <w:r>
+        <w:rPr>
+          <w:szCs w:val="24"/>
+        </w:rPr>
+        <w:t>distributed across eight counterbalanced lists</w:t>
+      </w:r>
+      <w:r>
+        <w:rPr>
+          <w:szCs w:val="24"/>
+        </w:rPr>
+        <w:t>.</w:t>
+      </w:r>
+    </w:p>
+    <w:p>
+      <w:pPr>
+        <w:pStyle w:val="ListParagraph"/>
+        <w:numPr>
+          <w:ilvl w:val="0"/>
+          <w:numId w:val="1"/>
+        </w:numPr>
+        <w:spacing w:line="360" w:lineRule="auto"/>
+        <w:rPr>
+          <w:szCs w:val="24"/>
+        </w:rPr>
+      </w:pPr>
+      <w:r>
+        <w:rPr>
+          <w:szCs w:val="24"/>
+        </w:rPr>
+        <w:t>Each list</w:t>
+      </w:r>
+      <w:r>
+        <w:rPr>
+          <w:szCs w:val="24"/>
+        </w:rPr>
+        <w:t xml:space="preserve"> </w:t>
+      </w:r>
+      <w:r>
+        <w:rPr>
+          <w:szCs w:val="24"/>
+        </w:rPr>
+        <w:t>was divided into three sessions, comprising 104 stimuli</w:t>
+      </w:r>
+      <w:r>
+        <w:rPr>
+          <w:szCs w:val="24"/>
+        </w:rPr>
+        <w:t xml:space="preserve"> </w:t>
+      </w:r>
+      <w:r>
+        <w:rPr>
+          <w:szCs w:val="24"/>
+        </w:rPr>
+        <w:t>per session.</w:t>
+      </w:r>
+    </w:p>
+    <w:p>
+      <w:pPr>
+        <w:pStyle w:val="ListParagraph"/>
+        <w:numPr>
+          <w:ilvl w:val="0"/>
+          <w:numId w:val="1"/>
+        </w:numPr>
+        <w:spacing w:line="360" w:lineRule="auto"/>
+        <w:rPr>
+          <w:szCs w:val="24"/>
+        </w:rPr>
+      </w:pPr>
+      <w:r>
+        <w:rPr>
+          <w:szCs w:val="24"/>
+        </w:rPr>
+        <w:t xml:space="preserve">300 ms </w:t>
+      </w:r>
+      <w:r>
+        <w:rPr>
+          <w:szCs w:val="24"/>
+        </w:rPr>
+        <w:t>before onset</w:t>
+      </w:r>
+      <w:r>
+        <w:rPr>
+          <w:szCs w:val="24"/>
+        </w:rPr>
+        <w:t xml:space="preserve"> </w:t>
+      </w:r>
+      <w:r>
+        <w:rPr>
+          <w:szCs w:val="24"/>
+        </w:rPr>
+        <w:t>of the pronoun sentence, a series of 14 auditory response</w:t>
+      </w:r>
+      <w:r>
+        <w:rPr>
+          <w:szCs w:val="24"/>
+        </w:rPr>
+        <w:t xml:space="preserve"> </w:t>
+      </w:r>
+      <w:r>
+        <w:rPr>
+          <w:szCs w:val="24"/>
+        </w:rPr>
+        <w:t>cues (100 ms duration) occurred every 350 ms, with a total</w:t>
+      </w:r>
+      <w:r>
+        <w:rPr>
+          <w:szCs w:val="24"/>
+        </w:rPr>
+        <w:t xml:space="preserve"> </w:t>
+      </w:r>
+      <w:r>
+        <w:rPr>
+          <w:szCs w:val="24"/>
+        </w:rPr>
+        <w:t>time span of 5250 ms.</w:t>
+      </w:r>
+    </w:p>
+    <w:p>
+      <w:pPr>
+        <w:pStyle w:val="ListParagraph"/>
+        <w:numPr>
+          <w:ilvl w:val="0"/>
+          <w:numId w:val="3"/>
+        </w:numPr>
+        <w:spacing w:line="360" w:lineRule="auto"/>
+        <w:rPr>
+          <w:b/>
+          <w:sz w:val="28"/>
+          <w:szCs w:val="28"/>
+        </w:rPr>
+      </w:pPr>
+      <w:r>
+        <w:rPr>
+          <w:b/>
+          <w:sz w:val="28"/>
+          <w:szCs w:val="28"/>
+        </w:rPr>
+        <w:t xml:space="preserve">Experiment </w:t>
+      </w:r>
+      <w:r>
+        <w:rPr>
+          <w:b/>
+          <w:sz w:val="28"/>
+          <w:szCs w:val="28"/>
+        </w:rPr>
+        <w:t>3</w:t>
+      </w:r>
+    </w:p>
+    <w:p>
+      <w:pPr>
+        <w:pStyle w:val="ListParagraph"/>
+        <w:numPr>
+          <w:ilvl w:val="0"/>
+          <w:numId w:val="1"/>
+        </w:numPr>
+        <w:spacing w:line="360" w:lineRule="auto"/>
+      </w:pPr>
+      <w:r>
+        <w:t>Twe</w:t>
+      </w:r>
+      <w:r>
+        <w:t>nty-two</w:t>
+      </w:r>
+      <w:r>
+        <w:t xml:space="preserve"> native speakers of American English</w:t>
+      </w:r>
+    </w:p>
+    <w:p>
+      <w:pPr>
+        <w:pStyle w:val="ListParagraph"/>
+        <w:numPr>
+          <w:ilvl w:val="0"/>
+          <w:numId w:val="1"/>
+        </w:numPr>
+        <w:spacing w:line="360" w:lineRule="auto"/>
+      </w:pPr>
+      <w:r>
+        <w:t>32 items</w:t>
       </w:r>
       <w:bookmarkStart w:id="0" w:name="_GoBack"/>
       <w:bookmarkEnd w:id="0"/>
+    </w:p>
+    <w:p>
+      <w:pPr>
+        <w:pStyle w:val="ListParagraph"/>
+        <w:numPr>
+          <w:ilvl w:val="0"/>
+          <w:numId w:val="1"/>
+        </w:numPr>
+        <w:spacing w:line="360" w:lineRule="auto"/>
+      </w:pPr>
+      <w:r>
+        <w:t xml:space="preserve">In each of </w:t>
+      </w:r>
+      <w:r>
+        <w:t>4 sessions, a participant read 64 experimental scenarios,</w:t>
+      </w:r>
+      <w:r>
+        <w:t xml:space="preserve"> 2</w:t>
+      </w:r>
+      <w:r>
+        <w:t xml:space="preserve"> conditions per item, counterbalanced within and</w:t>
+      </w:r>
+      <w:r>
+        <w:t xml:space="preserve"> </w:t>
+      </w:r>
+      <w:r>
+        <w:t>across sessions</w:t>
+      </w:r>
+    </w:p>
+    <w:p>
+      <w:pPr>
+        <w:pStyle w:val="ListParagraph"/>
+        <w:numPr>
+          <w:ilvl w:val="0"/>
+          <w:numId w:val="1"/>
+        </w:numPr>
+        <w:spacing w:line="360" w:lineRule="auto"/>
+      </w:pPr>
+      <w:r>
+        <w:t>The rest</w:t>
+      </w:r>
+      <w:r>
+        <w:t xml:space="preserve"> </w:t>
+      </w:r>
+      <w:r>
+        <w:sym w:font="Wingdings" w:char="F0E0"/>
+      </w:r>
+      <w:r>
+        <w:t xml:space="preserve"> pretty much the same as experiment 1</w:t>
+      </w:r>
     </w:p>
     <w:sectPr>
       <w:pgSz w:w="12240" w:h="15840"/>

</xml_diff>